<commit_message>
v0.2.0 Group context added in templates
</commit_message>
<xml_diff>
--- a/templates/certification.docx
+++ b/templates/certification.docx
@@ -209,7 +209,6 @@
                 <w:szCs w:val="16"/>
               </w:rPr>
             </w:pPr>
-            <w:proofErr w:type="gramStart"/>
             <w:r>
               <w:rPr>
                 <w:rFonts w:ascii="Arial" w:hAnsi="Arial" w:cs="Arial"/>
@@ -217,17 +216,7 @@
                 <w:szCs w:val="24"/>
                 <w:lang w:val="en-US"/>
               </w:rPr>
-              <w:t>{{ name</w:t>
-            </w:r>
-            <w:proofErr w:type="gramEnd"/>
-            <w:r>
-              <w:rPr>
-                <w:rFonts w:ascii="Arial" w:hAnsi="Arial" w:cs="Arial"/>
-                <w:sz w:val="24"/>
-                <w:szCs w:val="24"/>
-                <w:lang w:val="en-US"/>
-              </w:rPr>
-              <w:t xml:space="preserve"> }}</w:t>
+              <w:t>{{ name }}</w:t>
             </w:r>
             <w:r>
               <w:rPr>
@@ -338,35 +327,41 @@
           <w:sz w:val="24"/>
           <w:szCs w:val="24"/>
         </w:rPr>
-        <w:t xml:space="preserve"> ___</w:t>
-      </w:r>
-      <w:r>
-        <w:rPr>
-          <w:rFonts w:ascii="Arial" w:hAnsi="Arial" w:cs="Arial"/>
-          <w:color w:val="FF0000"/>
+        <w:t xml:space="preserve"> </w:t>
+      </w:r>
+      <w:r>
+        <w:rPr>
+          <w:rFonts w:ascii="Arial" w:hAnsi="Arial" w:cs="Arial"/>
+          <w:sz w:val="24"/>
+          <w:szCs w:val="24"/>
+        </w:rPr>
+        <w:t>___</w:t>
+      </w:r>
+      <w:r>
+        <w:rPr>
+          <w:rFonts w:ascii="Arial" w:hAnsi="Arial" w:cs="Arial"/>
           <w:sz w:val="24"/>
           <w:szCs w:val="24"/>
           <w:u w:val="single"/>
-        </w:rPr>
-        <w:t>11</w:t>
-      </w:r>
-      <w:r>
-        <w:rPr>
-          <w:rFonts w:ascii="Arial" w:hAnsi="Arial" w:cs="Arial"/>
-          <w:color w:val="FF0000"/>
-          <w:sz w:val="24"/>
-          <w:szCs w:val="24"/>
-          <w:u w:val="single"/>
-        </w:rPr>
-        <w:t>А</w:t>
-      </w:r>
-      <w:r>
-        <w:rPr>
-          <w:rFonts w:ascii="Arial" w:hAnsi="Arial" w:cs="Arial"/>
-          <w:sz w:val="24"/>
-          <w:szCs w:val="24"/>
-        </w:rPr>
-        <w:t>__ группы</w:t>
+          <w:lang w:val="en-US"/>
+        </w:rPr>
+        <w:t>{{ group }}</w:t>
+      </w:r>
+      <w:r>
+        <w:rPr>
+          <w:rFonts w:ascii="Arial" w:hAnsi="Arial" w:cs="Arial"/>
+          <w:sz w:val="24"/>
+          <w:szCs w:val="24"/>
+        </w:rPr>
+        <w:t xml:space="preserve">__ </w:t>
+      </w:r>
+      <w:r>
+        <w:rPr>
+          <w:rFonts w:ascii="Arial" w:hAnsi="Arial" w:cs="Arial"/>
+          <w:sz w:val="24"/>
+          <w:szCs w:val="24"/>
+        </w:rPr>
+        <w:t>группы</w:t>
       </w:r>
       <w:r>
         <w:rPr>
@@ -633,7 +628,6 @@
                 <w:lang w:val="en-US"/>
               </w:rPr>
             </w:pPr>
-            <w:proofErr w:type="spellStart"/>
             <w:r>
               <w:rPr>
                 <w:rFonts w:ascii="Arial" w:hAnsi="Arial" w:cs="Arial"/>
@@ -641,49 +635,8 @@
                 <w:szCs w:val="24"/>
                 <w:lang w:val="en-US"/>
               </w:rPr>
-              <w:t>Ознакомительная</w:t>
+              <w:t>Ознакомительная (геодезическая) практика</w:t>
             </w:r>
-            <w:proofErr w:type="spellEnd"/>
-            <w:r>
-              <w:rPr>
-                <w:rFonts w:ascii="Arial" w:hAnsi="Arial" w:cs="Arial"/>
-                <w:sz w:val="24"/>
-                <w:szCs w:val="24"/>
-                <w:lang w:val="en-US"/>
-              </w:rPr>
-              <w:t xml:space="preserve"> (</w:t>
-            </w:r>
-            <w:proofErr w:type="spellStart"/>
-            <w:r>
-              <w:rPr>
-                <w:rFonts w:ascii="Arial" w:hAnsi="Arial" w:cs="Arial"/>
-                <w:sz w:val="24"/>
-                <w:szCs w:val="24"/>
-                <w:lang w:val="en-US"/>
-              </w:rPr>
-              <w:t>геодезическая</w:t>
-            </w:r>
-            <w:proofErr w:type="spellEnd"/>
-            <w:r>
-              <w:rPr>
-                <w:rFonts w:ascii="Arial" w:hAnsi="Arial" w:cs="Arial"/>
-                <w:sz w:val="24"/>
-                <w:szCs w:val="24"/>
-                <w:lang w:val="en-US"/>
-              </w:rPr>
-              <w:t xml:space="preserve">) </w:t>
-            </w:r>
-            <w:proofErr w:type="spellStart"/>
-            <w:r>
-              <w:rPr>
-                <w:rFonts w:ascii="Arial" w:hAnsi="Arial" w:cs="Arial"/>
-                <w:sz w:val="24"/>
-                <w:szCs w:val="24"/>
-                <w:lang w:val="en-US"/>
-              </w:rPr>
-              <w:t>практика</w:t>
-            </w:r>
-            <w:proofErr w:type="spellEnd"/>
           </w:p>
         </w:tc>
       </w:tr>
@@ -768,23 +721,13 @@
         </w:rPr>
         <w:t xml:space="preserve">объеме _________________ </w:t>
       </w:r>
-      <w:proofErr w:type="spellStart"/>
-      <w:r>
-        <w:rPr>
-          <w:rFonts w:ascii="Arial" w:hAnsi="Arial" w:cs="Arial"/>
-          <w:sz w:val="24"/>
-          <w:szCs w:val="24"/>
-        </w:rPr>
-        <w:t>з.е</w:t>
-      </w:r>
-      <w:proofErr w:type="spellEnd"/>
-      <w:r>
-        <w:rPr>
-          <w:rFonts w:ascii="Arial" w:hAnsi="Arial" w:cs="Arial"/>
-          <w:sz w:val="24"/>
-          <w:szCs w:val="24"/>
-        </w:rPr>
-        <w:t>., в период с «</w:t>
+      <w:r>
+        <w:rPr>
+          <w:rFonts w:ascii="Arial" w:hAnsi="Arial" w:cs="Arial"/>
+          <w:sz w:val="24"/>
+          <w:szCs w:val="24"/>
+        </w:rPr>
+        <w:t>з.е., в период с «</w:t>
       </w:r>
       <w:r>
         <w:rPr>
@@ -1391,7 +1334,6 @@
                 <w:lang w:val="en-US"/>
               </w:rPr>
             </w:pPr>
-            <w:proofErr w:type="gramStart"/>
             <w:r>
               <w:rPr>
                 <w:rFonts w:ascii="Arial" w:hAnsi="Arial" w:cs="Arial"/>
@@ -1399,17 +1341,7 @@
                 <w:szCs w:val="24"/>
                 <w:lang w:val="en-US"/>
               </w:rPr>
-              <w:t>{{ mark</w:t>
-            </w:r>
-            <w:proofErr w:type="gramEnd"/>
-            <w:r>
-              <w:rPr>
-                <w:rFonts w:ascii="Arial" w:hAnsi="Arial" w:cs="Arial"/>
-                <w:sz w:val="24"/>
-                <w:szCs w:val="24"/>
-                <w:lang w:val="en-US"/>
-              </w:rPr>
-              <w:t xml:space="preserve"> }}</w:t>
+              <w:t>{{ mark }}</w:t>
             </w:r>
           </w:p>
         </w:tc>
@@ -1456,7 +1388,6 @@
                 <w:szCs w:val="24"/>
               </w:rPr>
             </w:pPr>
-            <w:proofErr w:type="gramStart"/>
             <w:r>
               <w:rPr>
                 <w:rFonts w:ascii="Arial" w:hAnsi="Arial" w:cs="Arial"/>
@@ -1464,17 +1395,7 @@
                 <w:szCs w:val="24"/>
                 <w:lang w:val="en-US"/>
               </w:rPr>
-              <w:t>{{ mark</w:t>
-            </w:r>
-            <w:proofErr w:type="gramEnd"/>
-            <w:r>
-              <w:rPr>
-                <w:rFonts w:ascii="Arial" w:hAnsi="Arial" w:cs="Arial"/>
-                <w:sz w:val="24"/>
-                <w:szCs w:val="24"/>
-                <w:lang w:val="en-US"/>
-              </w:rPr>
-              <w:t xml:space="preserve"> }}</w:t>
+              <w:t>{{ mark }}</w:t>
             </w:r>
           </w:p>
         </w:tc>
@@ -1602,7 +1523,6 @@
                 <w:rFonts w:ascii="Arial" w:hAnsi="Arial" w:cs="Arial"/>
               </w:rPr>
             </w:pPr>
-            <w:proofErr w:type="gramStart"/>
             <w:r>
               <w:rPr>
                 <w:rFonts w:ascii="Arial" w:hAnsi="Arial" w:cs="Arial"/>
@@ -1610,17 +1530,7 @@
                 <w:szCs w:val="24"/>
                 <w:lang w:val="en-US"/>
               </w:rPr>
-              <w:t>{{ mark</w:t>
-            </w:r>
-            <w:proofErr w:type="gramEnd"/>
-            <w:r>
-              <w:rPr>
-                <w:rFonts w:ascii="Arial" w:hAnsi="Arial" w:cs="Arial"/>
-                <w:sz w:val="24"/>
-                <w:szCs w:val="24"/>
-                <w:lang w:val="en-US"/>
-              </w:rPr>
-              <w:t xml:space="preserve"> }}</w:t>
+              <w:t>{{ mark }}</w:t>
             </w:r>
           </w:p>
         </w:tc>
@@ -2214,6 +2124,7 @@
     <w:lsdException w:name="HTML Sample" w:semiHidden="1" w:unhideWhenUsed="1"/>
     <w:lsdException w:name="HTML Typewriter" w:semiHidden="1" w:unhideWhenUsed="1"/>
     <w:lsdException w:name="HTML Variable" w:semiHidden="1" w:unhideWhenUsed="1"/>
+    <w:lsdException w:name="Normal Table" w:semiHidden="1" w:unhideWhenUsed="1"/>
     <w:lsdException w:name="annotation subject" w:semiHidden="1" w:unhideWhenUsed="1"/>
     <w:lsdException w:name="No List" w:semiHidden="1" w:unhideWhenUsed="1"/>
     <w:lsdException w:name="Outline List 1" w:semiHidden="1" w:unhideWhenUsed="1"/>
@@ -2256,8 +2167,11 @@
     <w:lsdException w:name="Table Contemporary" w:semiHidden="1" w:unhideWhenUsed="1"/>
     <w:lsdException w:name="Table Elegant" w:semiHidden="1" w:unhideWhenUsed="1"/>
     <w:lsdException w:name="Table Professional" w:semiHidden="1" w:unhideWhenUsed="1"/>
+    <w:lsdException w:name="Table Subtle 1" w:semiHidden="1" w:unhideWhenUsed="1"/>
     <w:lsdException w:name="Table Subtle 2" w:semiHidden="1" w:unhideWhenUsed="1"/>
     <w:lsdException w:name="Table Web 1" w:semiHidden="1" w:unhideWhenUsed="1"/>
+    <w:lsdException w:name="Table Web 2" w:semiHidden="1" w:unhideWhenUsed="1"/>
+    <w:lsdException w:name="Table Web 3" w:semiHidden="1" w:unhideWhenUsed="1"/>
     <w:lsdException w:name="Balloon Text" w:semiHidden="1" w:unhideWhenUsed="1"/>
     <w:lsdException w:name="Table Grid" w:uiPriority="59"/>
     <w:lsdException w:name="Table Theme" w:semiHidden="1" w:unhideWhenUsed="1"/>
@@ -2765,6 +2679,7 @@
     <w:rsid w:val="00817FB1"/>
     <w:rsid w:val="008C0FDD"/>
     <w:rsid w:val="00973C55"/>
+    <w:rsid w:val="00B01D8C"/>
     <w:rsid w:val="00C072C1"/>
     <w:rsid w:val="00D3229F"/>
     <w:rsid w:val="00DA2479"/>
@@ -2916,6 +2831,7 @@
     <w:lsdException w:name="HTML Sample" w:semiHidden="1" w:unhideWhenUsed="1"/>
     <w:lsdException w:name="HTML Typewriter" w:semiHidden="1" w:unhideWhenUsed="1"/>
     <w:lsdException w:name="HTML Variable" w:semiHidden="1" w:unhideWhenUsed="1"/>
+    <w:lsdException w:name="Normal Table" w:semiHidden="1" w:unhideWhenUsed="1"/>
     <w:lsdException w:name="annotation subject" w:semiHidden="1" w:unhideWhenUsed="1"/>
     <w:lsdException w:name="No List" w:semiHidden="1" w:unhideWhenUsed="1"/>
     <w:lsdException w:name="Outline List 1" w:semiHidden="1" w:unhideWhenUsed="1"/>
@@ -2958,8 +2874,11 @@
     <w:lsdException w:name="Table Contemporary" w:semiHidden="1" w:unhideWhenUsed="1"/>
     <w:lsdException w:name="Table Elegant" w:semiHidden="1" w:unhideWhenUsed="1"/>
     <w:lsdException w:name="Table Professional" w:semiHidden="1" w:unhideWhenUsed="1"/>
+    <w:lsdException w:name="Table Subtle 1" w:semiHidden="1" w:unhideWhenUsed="1"/>
     <w:lsdException w:name="Table Subtle 2" w:semiHidden="1" w:unhideWhenUsed="1"/>
     <w:lsdException w:name="Table Web 1" w:semiHidden="1" w:unhideWhenUsed="1"/>
+    <w:lsdException w:name="Table Web 2" w:semiHidden="1" w:unhideWhenUsed="1"/>
+    <w:lsdException w:name="Table Web 3" w:semiHidden="1" w:unhideWhenUsed="1"/>
     <w:lsdException w:name="Balloon Text" w:semiHidden="1" w:unhideWhenUsed="1"/>
     <w:lsdException w:name="Table Grid" w:uiPriority="59"/>
     <w:lsdException w:name="Table Theme" w:semiHidden="1" w:unhideWhenUsed="1"/>

</xml_diff>